<commit_message>
Fix additional line/page breaks in demo
</commit_message>
<xml_diff>
--- a/ReproducibleResearchDemo_20150722.docx
+++ b/ReproducibleResearchDemo_20150722.docx
@@ -99,7 +99,7 @@
         </w:r>
       </w:hyperlink>
       <w:r>
-        <w:t xml:space="preserve">) on 2015-07-22 09:20:06 using R version 3.1.2 (2014-10-31).</w:t>
+        <w:t xml:space="preserve">) on 2015-07-22 11:39:10 using R version 3.1.2 (2014-10-31).</w:t>
       </w:r>
     </w:p>
     <w:p>
@@ -188,7 +188,7 @@
         <w:rPr>
           <w:rStyle w:val="VerbatimChar"/>
         </w:rPr>
-        <w:t xml:space="preserve">I'm receiving 20 baby chicks next month. Can you help me decide what to feed them? I'm choosing between the following four diets:</w:t>
+        <w:t xml:space="preserve">I'm receiving 20 baby chicks next month. Can you help me decide what to feed them?</w:t>
       </w:r>
       <w:r>
         <w:br w:type="textWrapping"/>
@@ -206,6 +206,24 @@
         <w:rPr>
           <w:rStyle w:val="VerbatimChar"/>
         </w:rPr>
+        <w:t xml:space="preserve">I'm choosing between the following four diets:</w:t>
+      </w:r>
+      <w:r>
+        <w:br w:type="textWrapping"/>
+      </w:r>
+      <w:r>
+        <w:rPr>
+          <w:rStyle w:val="VerbatimChar"/>
+        </w:rPr>
+        <w:t xml:space="preserve"/>
+      </w:r>
+      <w:r>
+        <w:br w:type="textWrapping"/>
+      </w:r>
+      <w:r>
+        <w:rPr>
+          <w:rStyle w:val="VerbatimChar"/>
+        </w:rPr>
         <w:t xml:space="preserve">1.  Grower diet</w:t>
       </w:r>
       <w:r>
@@ -317,6 +335,7 @@
         <w:t xml:space="preserve">www.ohsu.edu/chse</w:t>
       </w:r>
     </w:p>
+    <w:p/>
     <w:p>
       <w:pPr>
         <w:pStyle w:val="Heading2"/>
@@ -385,9 +404,6 @@
       </w:r>
       <w:r>
         <w:t xml:space="preserve">- for faster processing</w:t>
-      </w:r>
-      <w:r>
-        <w:br w:type="textWrapping"/>
       </w:r>
     </w:p>
     <w:p>
@@ -1414,7 +1430,7 @@
     </w:p>
     <w:p>
       <w:r>
-        <w:t xml:space="preserve">Just for fun, let's create a table showing mean weight at times 0, 10, and 21 days, for each of the four diet types.</w:t>
+        <w:t xml:space="preserve">Create a table showing mean weight at times 0, 10, and 21 days, for each of the four diet types.</w:t>
       </w:r>
     </w:p>
     <w:p>
@@ -2667,11 +2683,185 @@
       </w:r>
     </w:p>
     <w:p>
-      <w:r>
-        <w:rPr>
-          <w:b/>
-        </w:rPr>
-        <w:t xml:space="preserve">From this plot, it is difficult to distinguish between the performance of the four diets.</w:t>
+      <w:pPr>
+        <w:pStyle w:val="SourceCode"/>
+      </w:pPr>
+      <w:r>
+        <w:rPr>
+          <w:rStyle w:val="KeywordTok"/>
+        </w:rPr>
+        <w:t xml:space="preserve">ggplot</w:t>
+      </w:r>
+      <w:r>
+        <w:rPr>
+          <w:rStyle w:val="NormalTok"/>
+        </w:rPr>
+        <w:t xml:space="preserve">() +</w:t>
+      </w:r>
+      <w:r>
+        <w:br w:type="textWrapping"/>
+      </w:r>
+      <w:r>
+        <w:rPr>
+          <w:rStyle w:val="StringTok"/>
+        </w:rPr>
+        <w:t xml:space="preserve">  </w:t>
+      </w:r>
+      <w:r>
+        <w:rPr>
+          <w:rStyle w:val="KeywordTok"/>
+        </w:rPr>
+        <w:t xml:space="preserve">geom_line</w:t>
+      </w:r>
+      <w:r>
+        <w:rPr>
+          <w:rStyle w:val="NormalTok"/>
+        </w:rPr>
+        <w:t xml:space="preserve">(</w:t>
+      </w:r>
+      <w:r>
+        <w:rPr>
+          <w:rStyle w:val="DataTypeTok"/>
+        </w:rPr>
+        <w:t xml:space="preserve">data=</w:t>
+      </w:r>
+      <w:r>
+        <w:rPr>
+          <w:rStyle w:val="NormalTok"/>
+        </w:rPr>
+        <w:t xml:space="preserve">ChickWeight, </w:t>
+      </w:r>
+      <w:r>
+        <w:rPr>
+          <w:rStyle w:val="KeywordTok"/>
+        </w:rPr>
+        <w:t xml:space="preserve">aes</w:t>
+      </w:r>
+      <w:r>
+        <w:rPr>
+          <w:rStyle w:val="NormalTok"/>
+        </w:rPr>
+        <w:t xml:space="preserve">(</w:t>
+      </w:r>
+      <w:r>
+        <w:rPr>
+          <w:rStyle w:val="DataTypeTok"/>
+        </w:rPr>
+        <w:t xml:space="preserve">x=</w:t>
+      </w:r>
+      <w:r>
+        <w:rPr>
+          <w:rStyle w:val="NormalTok"/>
+        </w:rPr>
+        <w:t xml:space="preserve">Time, </w:t>
+      </w:r>
+      <w:r>
+        <w:rPr>
+          <w:rStyle w:val="DataTypeTok"/>
+        </w:rPr>
+        <w:t xml:space="preserve">y=</w:t>
+      </w:r>
+      <w:r>
+        <w:rPr>
+          <w:rStyle w:val="NormalTok"/>
+        </w:rPr>
+        <w:t xml:space="preserve">weight, </w:t>
+      </w:r>
+      <w:r>
+        <w:rPr>
+          <w:rStyle w:val="DataTypeTok"/>
+        </w:rPr>
+        <w:t xml:space="preserve">color=</w:t>
+      </w:r>
+      <w:r>
+        <w:rPr>
+          <w:rStyle w:val="NormalTok"/>
+        </w:rPr>
+        <w:t xml:space="preserve">dietChr, </w:t>
+      </w:r>
+      <w:r>
+        <w:rPr>
+          <w:rStyle w:val="DataTypeTok"/>
+        </w:rPr>
+        <w:t xml:space="preserve">group=</w:t>
+      </w:r>
+      <w:r>
+        <w:rPr>
+          <w:rStyle w:val="NormalTok"/>
+        </w:rPr>
+        <w:t xml:space="preserve">Chick)) +</w:t>
+      </w:r>
+      <w:r>
+        <w:br w:type="textWrapping"/>
+      </w:r>
+      <w:r>
+        <w:rPr>
+          <w:rStyle w:val="StringTok"/>
+        </w:rPr>
+        <w:t xml:space="preserve">  </w:t>
+      </w:r>
+      <w:r>
+        <w:rPr>
+          <w:rStyle w:val="KeywordTok"/>
+        </w:rPr>
+        <w:t xml:space="preserve">scale_color_manual</w:t>
+      </w:r>
+      <w:r>
+        <w:rPr>
+          <w:rStyle w:val="NormalTok"/>
+        </w:rPr>
+        <w:t xml:space="preserve">(</w:t>
+      </w:r>
+      <w:r>
+        <w:rPr>
+          <w:rStyle w:val="DataTypeTok"/>
+        </w:rPr>
+        <w:t xml:space="preserve">values=</w:t>
+      </w:r>
+      <w:r>
+        <w:rPr>
+          <w:rStyle w:val="KeywordTok"/>
+        </w:rPr>
+        <w:t xml:space="preserve">colorPalette</w:t>
+      </w:r>
+      <w:r>
+        <w:rPr>
+          <w:rStyle w:val="NormalTok"/>
+        </w:rPr>
+        <w:t xml:space="preserve">()) +</w:t>
+      </w:r>
+      <w:r>
+        <w:br w:type="textWrapping"/>
+      </w:r>
+      <w:r>
+        <w:rPr>
+          <w:rStyle w:val="StringTok"/>
+        </w:rPr>
+        <w:t xml:space="preserve">  </w:t>
+      </w:r>
+      <w:r>
+        <w:rPr>
+          <w:rStyle w:val="KeywordTok"/>
+        </w:rPr>
+        <w:t xml:space="preserve">ggtitle</w:t>
+      </w:r>
+      <w:r>
+        <w:rPr>
+          <w:rStyle w:val="NormalTok"/>
+        </w:rPr>
+        <w:t xml:space="preserve">(</w:t>
+      </w:r>
+      <w:r>
+        <w:rPr>
+          <w:rStyle w:val="StringTok"/>
+        </w:rPr>
+        <w:t xml:space="preserve">"Growth Curve for Individual Chicks"</w:t>
+      </w:r>
+      <w:r>
+        <w:rPr>
+          <w:rStyle w:val="NormalTok"/>
+        </w:rPr>
+        <w:t xml:space="preserve">)</w:t>
       </w:r>
     </w:p>
     <w:p>
@@ -2718,6 +2908,14 @@
         </w:drawing>
       </w:r>
     </w:p>
+    <w:p>
+      <w:r>
+        <w:rPr>
+          <w:b/>
+        </w:rPr>
+        <w:t xml:space="preserve">From this plot, it is difficult to distinguish between the performance of the four diets.</w:t>
+      </w:r>
+    </w:p>
     <w:p/>
     <w:p>
       <w:pPr>
@@ -2732,6 +2930,308 @@
     <w:p>
       <w:r>
         <w:t xml:space="preserve">Plot individual chick growth curves using small multiples.</w:t>
+      </w:r>
+    </w:p>
+    <w:p>
+      <w:pPr>
+        <w:pStyle w:val="SourceCode"/>
+      </w:pPr>
+      <w:r>
+        <w:rPr>
+          <w:rStyle w:val="KeywordTok"/>
+        </w:rPr>
+        <w:t xml:space="preserve">ggplot</w:t>
+      </w:r>
+      <w:r>
+        <w:rPr>
+          <w:rStyle w:val="NormalTok"/>
+        </w:rPr>
+        <w:t xml:space="preserve">() +</w:t>
+      </w:r>
+      <w:r>
+        <w:br w:type="textWrapping"/>
+      </w:r>
+      <w:r>
+        <w:rPr>
+          <w:rStyle w:val="StringTok"/>
+        </w:rPr>
+        <w:t xml:space="preserve">  </w:t>
+      </w:r>
+      <w:r>
+        <w:rPr>
+          <w:rStyle w:val="KeywordTok"/>
+        </w:rPr>
+        <w:t xml:space="preserve">geom_line</w:t>
+      </w:r>
+      <w:r>
+        <w:rPr>
+          <w:rStyle w:val="NormalTok"/>
+        </w:rPr>
+        <w:t xml:space="preserve">(</w:t>
+      </w:r>
+      <w:r>
+        <w:rPr>
+          <w:rStyle w:val="DataTypeTok"/>
+        </w:rPr>
+        <w:t xml:space="preserve">data=</w:t>
+      </w:r>
+      <w:r>
+        <w:rPr>
+          <w:rStyle w:val="NormalTok"/>
+        </w:rPr>
+        <w:t xml:space="preserve">ChickWeight, </w:t>
+      </w:r>
+      <w:r>
+        <w:rPr>
+          <w:rStyle w:val="KeywordTok"/>
+        </w:rPr>
+        <w:t xml:space="preserve">aes</w:t>
+      </w:r>
+      <w:r>
+        <w:rPr>
+          <w:rStyle w:val="NormalTok"/>
+        </w:rPr>
+        <w:t xml:space="preserve">(</w:t>
+      </w:r>
+      <w:r>
+        <w:rPr>
+          <w:rStyle w:val="DataTypeTok"/>
+        </w:rPr>
+        <w:t xml:space="preserve">x=</w:t>
+      </w:r>
+      <w:r>
+        <w:rPr>
+          <w:rStyle w:val="NormalTok"/>
+        </w:rPr>
+        <w:t xml:space="preserve">Time, </w:t>
+      </w:r>
+      <w:r>
+        <w:rPr>
+          <w:rStyle w:val="DataTypeTok"/>
+        </w:rPr>
+        <w:t xml:space="preserve">y=</w:t>
+      </w:r>
+      <w:r>
+        <w:rPr>
+          <w:rStyle w:val="NormalTok"/>
+        </w:rPr>
+        <w:t xml:space="preserve">weight, </w:t>
+      </w:r>
+      <w:r>
+        <w:rPr>
+          <w:rStyle w:val="DataTypeTok"/>
+        </w:rPr>
+        <w:t xml:space="preserve">color=</w:t>
+      </w:r>
+      <w:r>
+        <w:rPr>
+          <w:rStyle w:val="NormalTok"/>
+        </w:rPr>
+        <w:t xml:space="preserve">dietChr, </w:t>
+      </w:r>
+      <w:r>
+        <w:rPr>
+          <w:rStyle w:val="DataTypeTok"/>
+        </w:rPr>
+        <w:t xml:space="preserve">group=</w:t>
+      </w:r>
+      <w:r>
+        <w:rPr>
+          <w:rStyle w:val="NormalTok"/>
+        </w:rPr>
+        <w:t xml:space="preserve">Chick)) +</w:t>
+      </w:r>
+      <w:r>
+        <w:br w:type="textWrapping"/>
+      </w:r>
+      <w:r>
+        <w:rPr>
+          <w:rStyle w:val="StringTok"/>
+        </w:rPr>
+        <w:t xml:space="preserve">  </w:t>
+      </w:r>
+      <w:r>
+        <w:rPr>
+          <w:rStyle w:val="KeywordTok"/>
+        </w:rPr>
+        <w:t xml:space="preserve">facet_wrap</w:t>
+      </w:r>
+      <w:r>
+        <w:rPr>
+          <w:rStyle w:val="NormalTok"/>
+        </w:rPr>
+        <w:t xml:space="preserve">(~</w:t>
+      </w:r>
+      <w:r>
+        <w:rPr>
+          <w:rStyle w:val="StringTok"/>
+        </w:rPr>
+        <w:t xml:space="preserve"> </w:t>
+      </w:r>
+      <w:r>
+        <w:rPr>
+          <w:rStyle w:val="NormalTok"/>
+        </w:rPr>
+        <w:t xml:space="preserve">dietChr, </w:t>
+      </w:r>
+      <w:r>
+        <w:rPr>
+          <w:rStyle w:val="DataTypeTok"/>
+        </w:rPr>
+        <w:t xml:space="preserve">nrow=</w:t>
+      </w:r>
+      <w:r>
+        <w:rPr>
+          <w:rStyle w:val="DecValTok"/>
+        </w:rPr>
+        <w:t xml:space="preserve">1</w:t>
+      </w:r>
+      <w:r>
+        <w:rPr>
+          <w:rStyle w:val="NormalTok"/>
+        </w:rPr>
+        <w:t xml:space="preserve">) +</w:t>
+      </w:r>
+      <w:r>
+        <w:rPr>
+          <w:rStyle w:val="StringTok"/>
+        </w:rPr>
+        <w:t xml:space="preserve"> </w:t>
+      </w:r>
+      <w:r>
+        <w:br w:type="textWrapping"/>
+      </w:r>
+      <w:r>
+        <w:rPr>
+          <w:rStyle w:val="StringTok"/>
+        </w:rPr>
+        <w:t xml:space="preserve">  </w:t>
+      </w:r>
+      <w:r>
+        <w:rPr>
+          <w:rStyle w:val="KeywordTok"/>
+        </w:rPr>
+        <w:t xml:space="preserve">scale_color_manual</w:t>
+      </w:r>
+      <w:r>
+        <w:rPr>
+          <w:rStyle w:val="NormalTok"/>
+        </w:rPr>
+        <w:t xml:space="preserve">(</w:t>
+      </w:r>
+      <w:r>
+        <w:rPr>
+          <w:rStyle w:val="DataTypeTok"/>
+        </w:rPr>
+        <w:t xml:space="preserve">values=</w:t>
+      </w:r>
+      <w:r>
+        <w:rPr>
+          <w:rStyle w:val="KeywordTok"/>
+        </w:rPr>
+        <w:t xml:space="preserve">colorPalette</w:t>
+      </w:r>
+      <w:r>
+        <w:rPr>
+          <w:rStyle w:val="NormalTok"/>
+        </w:rPr>
+        <w:t xml:space="preserve">()) +</w:t>
+      </w:r>
+      <w:r>
+        <w:br w:type="textWrapping"/>
+      </w:r>
+      <w:r>
+        <w:rPr>
+          <w:rStyle w:val="StringTok"/>
+        </w:rPr>
+        <w:t xml:space="preserve">  </w:t>
+      </w:r>
+      <w:r>
+        <w:rPr>
+          <w:rStyle w:val="KeywordTok"/>
+        </w:rPr>
+        <w:t xml:space="preserve">theme</w:t>
+      </w:r>
+      <w:r>
+        <w:rPr>
+          <w:rStyle w:val="NormalTok"/>
+        </w:rPr>
+        <w:t xml:space="preserve">(</w:t>
+      </w:r>
+      <w:r>
+        <w:rPr>
+          <w:rStyle w:val="DataTypeTok"/>
+        </w:rPr>
+        <w:t xml:space="preserve">legend.position=</w:t>
+      </w:r>
+      <w:r>
+        <w:rPr>
+          <w:rStyle w:val="StringTok"/>
+        </w:rPr>
+        <w:t xml:space="preserve">"none"</w:t>
+      </w:r>
+      <w:r>
+        <w:rPr>
+          <w:rStyle w:val="NormalTok"/>
+        </w:rPr>
+        <w:t xml:space="preserve">) +</w:t>
+      </w:r>
+      <w:r>
+        <w:br w:type="textWrapping"/>
+      </w:r>
+      <w:r>
+        <w:rPr>
+          <w:rStyle w:val="StringTok"/>
+        </w:rPr>
+        <w:t xml:space="preserve">  </w:t>
+      </w:r>
+      <w:r>
+        <w:rPr>
+          <w:rStyle w:val="KeywordTok"/>
+        </w:rPr>
+        <w:t xml:space="preserve">ggtitle</w:t>
+      </w:r>
+      <w:r>
+        <w:rPr>
+          <w:rStyle w:val="NormalTok"/>
+        </w:rPr>
+        <w:t xml:space="preserve">(</w:t>
+      </w:r>
+      <w:r>
+        <w:rPr>
+          <w:rStyle w:val="KeywordTok"/>
+        </w:rPr>
+        <w:t xml:space="preserve">bquote</w:t>
+      </w:r>
+      <w:r>
+        <w:rPr>
+          <w:rStyle w:val="NormalTok"/>
+        </w:rPr>
+        <w:t xml:space="preserve">(</w:t>
+      </w:r>
+      <w:r>
+        <w:rPr>
+          <w:rStyle w:val="KeywordTok"/>
+        </w:rPr>
+        <w:t xml:space="preserve">atop</w:t>
+      </w:r>
+      <w:r>
+        <w:rPr>
+          <w:rStyle w:val="NormalTok"/>
+        </w:rPr>
+        <w:t xml:space="preserve">(</w:t>
+      </w:r>
+      <w:r>
+        <w:rPr>
+          <w:rStyle w:val="StringTok"/>
+        </w:rPr>
+        <w:t xml:space="preserve">"Growth Curve for Individual Chicks"</w:t>
+      </w:r>
+      <w:r>
+        <w:rPr>
+          <w:rStyle w:val="NormalTok"/>
+        </w:rPr>
+        <w:t xml:space="preserve">)))</w:t>
       </w:r>
     </w:p>
     <w:p>
@@ -2795,6 +3295,377 @@
       </w:r>
     </w:p>
     <w:p>
+      <w:pPr>
+        <w:pStyle w:val="SourceCode"/>
+      </w:pPr>
+      <w:r>
+        <w:rPr>
+          <w:rStyle w:val="KeywordTok"/>
+        </w:rPr>
+        <w:t xml:space="preserve">ggplot</w:t>
+      </w:r>
+      <w:r>
+        <w:rPr>
+          <w:rStyle w:val="NormalTok"/>
+        </w:rPr>
+        <w:t xml:space="preserve">() +</w:t>
+      </w:r>
+      <w:r>
+        <w:br w:type="textWrapping"/>
+      </w:r>
+      <w:r>
+        <w:rPr>
+          <w:rStyle w:val="StringTok"/>
+        </w:rPr>
+        <w:t xml:space="preserve">  </w:t>
+      </w:r>
+      <w:r>
+        <w:rPr>
+          <w:rStyle w:val="KeywordTok"/>
+        </w:rPr>
+        <w:t xml:space="preserve">geom_jitter</w:t>
+      </w:r>
+      <w:r>
+        <w:rPr>
+          <w:rStyle w:val="NormalTok"/>
+        </w:rPr>
+        <w:t xml:space="preserve">(</w:t>
+      </w:r>
+      <w:r>
+        <w:rPr>
+          <w:rStyle w:val="DataTypeTok"/>
+        </w:rPr>
+        <w:t xml:space="preserve">data=</w:t>
+      </w:r>
+      <w:r>
+        <w:rPr>
+          <w:rStyle w:val="NormalTok"/>
+        </w:rPr>
+        <w:t xml:space="preserve">ChickWeight, </w:t>
+      </w:r>
+      <w:r>
+        <w:rPr>
+          <w:rStyle w:val="KeywordTok"/>
+        </w:rPr>
+        <w:t xml:space="preserve">aes</w:t>
+      </w:r>
+      <w:r>
+        <w:rPr>
+          <w:rStyle w:val="NormalTok"/>
+        </w:rPr>
+        <w:t xml:space="preserve">(</w:t>
+      </w:r>
+      <w:r>
+        <w:rPr>
+          <w:rStyle w:val="DataTypeTok"/>
+        </w:rPr>
+        <w:t xml:space="preserve">x=</w:t>
+      </w:r>
+      <w:r>
+        <w:rPr>
+          <w:rStyle w:val="NormalTok"/>
+        </w:rPr>
+        <w:t xml:space="preserve">Time, </w:t>
+      </w:r>
+      <w:r>
+        <w:rPr>
+          <w:rStyle w:val="DataTypeTok"/>
+        </w:rPr>
+        <w:t xml:space="preserve">y=</w:t>
+      </w:r>
+      <w:r>
+        <w:rPr>
+          <w:rStyle w:val="NormalTok"/>
+        </w:rPr>
+        <w:t xml:space="preserve">weight, </w:t>
+      </w:r>
+      <w:r>
+        <w:rPr>
+          <w:rStyle w:val="DataTypeTok"/>
+        </w:rPr>
+        <w:t xml:space="preserve">colour=</w:t>
+      </w:r>
+      <w:r>
+        <w:rPr>
+          <w:rStyle w:val="NormalTok"/>
+        </w:rPr>
+        <w:t xml:space="preserve">dietChr)) +</w:t>
+      </w:r>
+      <w:r>
+        <w:br w:type="textWrapping"/>
+      </w:r>
+      <w:r>
+        <w:rPr>
+          <w:rStyle w:val="StringTok"/>
+        </w:rPr>
+        <w:t xml:space="preserve">  </w:t>
+      </w:r>
+      <w:r>
+        <w:rPr>
+          <w:rStyle w:val="KeywordTok"/>
+        </w:rPr>
+        <w:t xml:space="preserve">geom_smooth</w:t>
+      </w:r>
+      <w:r>
+        <w:rPr>
+          <w:rStyle w:val="NormalTok"/>
+        </w:rPr>
+        <w:t xml:space="preserve">(</w:t>
+      </w:r>
+      <w:r>
+        <w:rPr>
+          <w:rStyle w:val="DataTypeTok"/>
+        </w:rPr>
+        <w:t xml:space="preserve">data=</w:t>
+      </w:r>
+      <w:r>
+        <w:rPr>
+          <w:rStyle w:val="NormalTok"/>
+        </w:rPr>
+        <w:t xml:space="preserve">ChickWeight, </w:t>
+      </w:r>
+      <w:r>
+        <w:rPr>
+          <w:rStyle w:val="KeywordTok"/>
+        </w:rPr>
+        <w:t xml:space="preserve">aes</w:t>
+      </w:r>
+      <w:r>
+        <w:rPr>
+          <w:rStyle w:val="NormalTok"/>
+        </w:rPr>
+        <w:t xml:space="preserve">(</w:t>
+      </w:r>
+      <w:r>
+        <w:rPr>
+          <w:rStyle w:val="DataTypeTok"/>
+        </w:rPr>
+        <w:t xml:space="preserve">x=</w:t>
+      </w:r>
+      <w:r>
+        <w:rPr>
+          <w:rStyle w:val="NormalTok"/>
+        </w:rPr>
+        <w:t xml:space="preserve">Time, </w:t>
+      </w:r>
+      <w:r>
+        <w:rPr>
+          <w:rStyle w:val="DataTypeTok"/>
+        </w:rPr>
+        <w:t xml:space="preserve">y=</w:t>
+      </w:r>
+      <w:r>
+        <w:rPr>
+          <w:rStyle w:val="NormalTok"/>
+        </w:rPr>
+        <w:t xml:space="preserve">weight, </w:t>
+      </w:r>
+      <w:r>
+        <w:rPr>
+          <w:rStyle w:val="DataTypeTok"/>
+        </w:rPr>
+        <w:t xml:space="preserve">colour=</w:t>
+      </w:r>
+      <w:r>
+        <w:rPr>
+          <w:rStyle w:val="NormalTok"/>
+        </w:rPr>
+        <w:t xml:space="preserve">dietChr)) +</w:t>
+      </w:r>
+      <w:r>
+        <w:br w:type="textWrapping"/>
+      </w:r>
+      <w:r>
+        <w:rPr>
+          <w:rStyle w:val="StringTok"/>
+        </w:rPr>
+        <w:t xml:space="preserve">  </w:t>
+      </w:r>
+      <w:r>
+        <w:rPr>
+          <w:rStyle w:val="KeywordTok"/>
+        </w:rPr>
+        <w:t xml:space="preserve">facet_wrap</w:t>
+      </w:r>
+      <w:r>
+        <w:rPr>
+          <w:rStyle w:val="NormalTok"/>
+        </w:rPr>
+        <w:t xml:space="preserve">(~</w:t>
+      </w:r>
+      <w:r>
+        <w:rPr>
+          <w:rStyle w:val="StringTok"/>
+        </w:rPr>
+        <w:t xml:space="preserve"> </w:t>
+      </w:r>
+      <w:r>
+        <w:rPr>
+          <w:rStyle w:val="NormalTok"/>
+        </w:rPr>
+        <w:t xml:space="preserve">dietChr, </w:t>
+      </w:r>
+      <w:r>
+        <w:rPr>
+          <w:rStyle w:val="DataTypeTok"/>
+        </w:rPr>
+        <w:t xml:space="preserve">nrow=</w:t>
+      </w:r>
+      <w:r>
+        <w:rPr>
+          <w:rStyle w:val="DecValTok"/>
+        </w:rPr>
+        <w:t xml:space="preserve">1</w:t>
+      </w:r>
+      <w:r>
+        <w:rPr>
+          <w:rStyle w:val="NormalTok"/>
+        </w:rPr>
+        <w:t xml:space="preserve">) +</w:t>
+      </w:r>
+      <w:r>
+        <w:rPr>
+          <w:rStyle w:val="StringTok"/>
+        </w:rPr>
+        <w:t xml:space="preserve"> </w:t>
+      </w:r>
+      <w:r>
+        <w:br w:type="textWrapping"/>
+      </w:r>
+      <w:r>
+        <w:rPr>
+          <w:rStyle w:val="StringTok"/>
+        </w:rPr>
+        <w:t xml:space="preserve">  </w:t>
+      </w:r>
+      <w:r>
+        <w:rPr>
+          <w:rStyle w:val="KeywordTok"/>
+        </w:rPr>
+        <w:t xml:space="preserve">scale_color_manual</w:t>
+      </w:r>
+      <w:r>
+        <w:rPr>
+          <w:rStyle w:val="NormalTok"/>
+        </w:rPr>
+        <w:t xml:space="preserve">(</w:t>
+      </w:r>
+      <w:r>
+        <w:rPr>
+          <w:rStyle w:val="DataTypeTok"/>
+        </w:rPr>
+        <w:t xml:space="preserve">values=</w:t>
+      </w:r>
+      <w:r>
+        <w:rPr>
+          <w:rStyle w:val="KeywordTok"/>
+        </w:rPr>
+        <w:t xml:space="preserve">colorPalette</w:t>
+      </w:r>
+      <w:r>
+        <w:rPr>
+          <w:rStyle w:val="NormalTok"/>
+        </w:rPr>
+        <w:t xml:space="preserve">()) +</w:t>
+      </w:r>
+      <w:r>
+        <w:br w:type="textWrapping"/>
+      </w:r>
+      <w:r>
+        <w:rPr>
+          <w:rStyle w:val="StringTok"/>
+        </w:rPr>
+        <w:t xml:space="preserve">  </w:t>
+      </w:r>
+      <w:r>
+        <w:rPr>
+          <w:rStyle w:val="KeywordTok"/>
+        </w:rPr>
+        <w:t xml:space="preserve">theme</w:t>
+      </w:r>
+      <w:r>
+        <w:rPr>
+          <w:rStyle w:val="NormalTok"/>
+        </w:rPr>
+        <w:t xml:space="preserve">(</w:t>
+      </w:r>
+      <w:r>
+        <w:rPr>
+          <w:rStyle w:val="DataTypeTok"/>
+        </w:rPr>
+        <w:t xml:space="preserve">legend.position=</w:t>
+      </w:r>
+      <w:r>
+        <w:rPr>
+          <w:rStyle w:val="StringTok"/>
+        </w:rPr>
+        <w:t xml:space="preserve">"none"</w:t>
+      </w:r>
+      <w:r>
+        <w:rPr>
+          <w:rStyle w:val="NormalTok"/>
+        </w:rPr>
+        <w:t xml:space="preserve">) +</w:t>
+      </w:r>
+      <w:r>
+        <w:br w:type="textWrapping"/>
+      </w:r>
+      <w:r>
+        <w:rPr>
+          <w:rStyle w:val="StringTok"/>
+        </w:rPr>
+        <w:t xml:space="preserve">  </w:t>
+      </w:r>
+      <w:r>
+        <w:rPr>
+          <w:rStyle w:val="KeywordTok"/>
+        </w:rPr>
+        <w:t xml:space="preserve">ggtitle</w:t>
+      </w:r>
+      <w:r>
+        <w:rPr>
+          <w:rStyle w:val="NormalTok"/>
+        </w:rPr>
+        <w:t xml:space="preserve">(</w:t>
+      </w:r>
+      <w:r>
+        <w:rPr>
+          <w:rStyle w:val="KeywordTok"/>
+        </w:rPr>
+        <w:t xml:space="preserve">bquote</w:t>
+      </w:r>
+      <w:r>
+        <w:rPr>
+          <w:rStyle w:val="NormalTok"/>
+        </w:rPr>
+        <w:t xml:space="preserve">(</w:t>
+      </w:r>
+      <w:r>
+        <w:rPr>
+          <w:rStyle w:val="KeywordTok"/>
+        </w:rPr>
+        <w:t xml:space="preserve">atop</w:t>
+      </w:r>
+      <w:r>
+        <w:rPr>
+          <w:rStyle w:val="NormalTok"/>
+        </w:rPr>
+        <w:t xml:space="preserve">(</w:t>
+      </w:r>
+      <w:r>
+        <w:rPr>
+          <w:rStyle w:val="StringTok"/>
+        </w:rPr>
+        <w:t xml:space="preserve">"Fitted Growth Curves"</w:t>
+      </w:r>
+      <w:r>
+        <w:rPr>
+          <w:rStyle w:val="NormalTok"/>
+        </w:rPr>
+        <w:t xml:space="preserve">)))</w:t>
+      </w:r>
+    </w:p>
+    <w:p>
       <w:r>
         <w:drawing>
           <wp:inline>
@@ -2855,6 +3726,335 @@
       </w:r>
     </w:p>
     <w:p>
+      <w:pPr>
+        <w:pStyle w:val="SourceCode"/>
+      </w:pPr>
+      <w:r>
+        <w:rPr>
+          <w:rStyle w:val="KeywordTok"/>
+        </w:rPr>
+        <w:t xml:space="preserve">ggplot</w:t>
+      </w:r>
+      <w:r>
+        <w:rPr>
+          <w:rStyle w:val="NormalTok"/>
+        </w:rPr>
+        <w:t xml:space="preserve">(ChickWeight[Time==</w:t>
+      </w:r>
+      <w:r>
+        <w:rPr>
+          <w:rStyle w:val="DecValTok"/>
+        </w:rPr>
+        <w:t xml:space="preserve">21</w:t>
+      </w:r>
+      <w:r>
+        <w:rPr>
+          <w:rStyle w:val="NormalTok"/>
+        </w:rPr>
+        <w:t xml:space="preserve">], </w:t>
+      </w:r>
+      <w:r>
+        <w:rPr>
+          <w:rStyle w:val="KeywordTok"/>
+        </w:rPr>
+        <w:t xml:space="preserve">aes</w:t>
+      </w:r>
+      <w:r>
+        <w:rPr>
+          <w:rStyle w:val="NormalTok"/>
+        </w:rPr>
+        <w:t xml:space="preserve">(</w:t>
+      </w:r>
+      <w:r>
+        <w:rPr>
+          <w:rStyle w:val="DataTypeTok"/>
+        </w:rPr>
+        <w:t xml:space="preserve">x=</w:t>
+      </w:r>
+      <w:r>
+        <w:rPr>
+          <w:rStyle w:val="NormalTok"/>
+        </w:rPr>
+        <w:t xml:space="preserve">weight, </w:t>
+      </w:r>
+      <w:r>
+        <w:rPr>
+          <w:rStyle w:val="DataTypeTok"/>
+        </w:rPr>
+        <w:t xml:space="preserve">colour=</w:t>
+      </w:r>
+      <w:r>
+        <w:rPr>
+          <w:rStyle w:val="NormalTok"/>
+        </w:rPr>
+        <w:t xml:space="preserve">dietChr, </w:t>
+      </w:r>
+      <w:r>
+        <w:rPr>
+          <w:rStyle w:val="DataTypeTok"/>
+        </w:rPr>
+        <w:t xml:space="preserve">fill=</w:t>
+      </w:r>
+      <w:r>
+        <w:rPr>
+          <w:rStyle w:val="NormalTok"/>
+        </w:rPr>
+        <w:t xml:space="preserve">dietChr)) +</w:t>
+      </w:r>
+      <w:r>
+        <w:br w:type="textWrapping"/>
+      </w:r>
+      <w:r>
+        <w:rPr>
+          <w:rStyle w:val="StringTok"/>
+        </w:rPr>
+        <w:t xml:space="preserve">    </w:t>
+      </w:r>
+      <w:r>
+        <w:rPr>
+          <w:rStyle w:val="KeywordTok"/>
+        </w:rPr>
+        <w:t xml:space="preserve">geom_density</w:t>
+      </w:r>
+      <w:r>
+        <w:rPr>
+          <w:rStyle w:val="NormalTok"/>
+        </w:rPr>
+        <w:t xml:space="preserve">() +</w:t>
+      </w:r>
+      <w:r>
+        <w:br w:type="textWrapping"/>
+      </w:r>
+      <w:r>
+        <w:rPr>
+          <w:rStyle w:val="StringTok"/>
+        </w:rPr>
+        <w:t xml:space="preserve">  </w:t>
+      </w:r>
+      <w:r>
+        <w:rPr>
+          <w:rStyle w:val="KeywordTok"/>
+        </w:rPr>
+        <w:t xml:space="preserve">facet_wrap</w:t>
+      </w:r>
+      <w:r>
+        <w:rPr>
+          <w:rStyle w:val="NormalTok"/>
+        </w:rPr>
+        <w:t xml:space="preserve">(~</w:t>
+      </w:r>
+      <w:r>
+        <w:rPr>
+          <w:rStyle w:val="StringTok"/>
+        </w:rPr>
+        <w:t xml:space="preserve"> </w:t>
+      </w:r>
+      <w:r>
+        <w:rPr>
+          <w:rStyle w:val="NormalTok"/>
+        </w:rPr>
+        <w:t xml:space="preserve">dietChr, </w:t>
+      </w:r>
+      <w:r>
+        <w:rPr>
+          <w:rStyle w:val="DataTypeTok"/>
+        </w:rPr>
+        <w:t xml:space="preserve">nrow=</w:t>
+      </w:r>
+      <w:r>
+        <w:rPr>
+          <w:rStyle w:val="DecValTok"/>
+        </w:rPr>
+        <w:t xml:space="preserve">4</w:t>
+      </w:r>
+      <w:r>
+        <w:rPr>
+          <w:rStyle w:val="NormalTok"/>
+        </w:rPr>
+        <w:t xml:space="preserve">) +</w:t>
+      </w:r>
+      <w:r>
+        <w:rPr>
+          <w:rStyle w:val="StringTok"/>
+        </w:rPr>
+        <w:t xml:space="preserve"> </w:t>
+      </w:r>
+      <w:r>
+        <w:br w:type="textWrapping"/>
+      </w:r>
+      <w:r>
+        <w:rPr>
+          <w:rStyle w:val="StringTok"/>
+        </w:rPr>
+        <w:t xml:space="preserve">  </w:t>
+      </w:r>
+      <w:r>
+        <w:rPr>
+          <w:rStyle w:val="KeywordTok"/>
+        </w:rPr>
+        <w:t xml:space="preserve">scale_color_manual</w:t>
+      </w:r>
+      <w:r>
+        <w:rPr>
+          <w:rStyle w:val="NormalTok"/>
+        </w:rPr>
+        <w:t xml:space="preserve">(</w:t>
+      </w:r>
+      <w:r>
+        <w:rPr>
+          <w:rStyle w:val="DataTypeTok"/>
+        </w:rPr>
+        <w:t xml:space="preserve">values=</w:t>
+      </w:r>
+      <w:r>
+        <w:rPr>
+          <w:rStyle w:val="KeywordTok"/>
+        </w:rPr>
+        <w:t xml:space="preserve">colorPalette</w:t>
+      </w:r>
+      <w:r>
+        <w:rPr>
+          <w:rStyle w:val="NormalTok"/>
+        </w:rPr>
+        <w:t xml:space="preserve">()) +</w:t>
+      </w:r>
+      <w:r>
+        <w:br w:type="textWrapping"/>
+      </w:r>
+      <w:r>
+        <w:rPr>
+          <w:rStyle w:val="StringTok"/>
+        </w:rPr>
+        <w:t xml:space="preserve">  </w:t>
+      </w:r>
+      <w:r>
+        <w:rPr>
+          <w:rStyle w:val="KeywordTok"/>
+        </w:rPr>
+        <w:t xml:space="preserve">scale_fill_manual</w:t>
+      </w:r>
+      <w:r>
+        <w:rPr>
+          <w:rStyle w:val="NormalTok"/>
+        </w:rPr>
+        <w:t xml:space="preserve">(</w:t>
+      </w:r>
+      <w:r>
+        <w:rPr>
+          <w:rStyle w:val="DataTypeTok"/>
+        </w:rPr>
+        <w:t xml:space="preserve">values=</w:t>
+      </w:r>
+      <w:r>
+        <w:rPr>
+          <w:rStyle w:val="KeywordTok"/>
+        </w:rPr>
+        <w:t xml:space="preserve">colorPalette</w:t>
+      </w:r>
+      <w:r>
+        <w:rPr>
+          <w:rStyle w:val="NormalTok"/>
+        </w:rPr>
+        <w:t xml:space="preserve">()) +</w:t>
+      </w:r>
+      <w:r>
+        <w:br w:type="textWrapping"/>
+      </w:r>
+      <w:r>
+        <w:rPr>
+          <w:rStyle w:val="StringTok"/>
+        </w:rPr>
+        <w:t xml:space="preserve">  </w:t>
+      </w:r>
+      <w:r>
+        <w:rPr>
+          <w:rStyle w:val="KeywordTok"/>
+        </w:rPr>
+        <w:t xml:space="preserve">theme</w:t>
+      </w:r>
+      <w:r>
+        <w:rPr>
+          <w:rStyle w:val="NormalTok"/>
+        </w:rPr>
+        <w:t xml:space="preserve">(</w:t>
+      </w:r>
+      <w:r>
+        <w:rPr>
+          <w:rStyle w:val="DataTypeTok"/>
+        </w:rPr>
+        <w:t xml:space="preserve">legend.position=</w:t>
+      </w:r>
+      <w:r>
+        <w:rPr>
+          <w:rStyle w:val="StringTok"/>
+        </w:rPr>
+        <w:t xml:space="preserve">"none"</w:t>
+      </w:r>
+      <w:r>
+        <w:rPr>
+          <w:rStyle w:val="NormalTok"/>
+        </w:rPr>
+        <w:t xml:space="preserve">) +</w:t>
+      </w:r>
+      <w:r>
+        <w:br w:type="textWrapping"/>
+      </w:r>
+      <w:r>
+        <w:rPr>
+          <w:rStyle w:val="StringTok"/>
+        </w:rPr>
+        <w:t xml:space="preserve">  </w:t>
+      </w:r>
+      <w:r>
+        <w:rPr>
+          <w:rStyle w:val="KeywordTok"/>
+        </w:rPr>
+        <w:t xml:space="preserve">ggtitle</w:t>
+      </w:r>
+      <w:r>
+        <w:rPr>
+          <w:rStyle w:val="NormalTok"/>
+        </w:rPr>
+        <w:t xml:space="preserve">(</w:t>
+      </w:r>
+      <w:r>
+        <w:rPr>
+          <w:rStyle w:val="KeywordTok"/>
+        </w:rPr>
+        <w:t xml:space="preserve">bquote</w:t>
+      </w:r>
+      <w:r>
+        <w:rPr>
+          <w:rStyle w:val="NormalTok"/>
+        </w:rPr>
+        <w:t xml:space="preserve">(</w:t>
+      </w:r>
+      <w:r>
+        <w:rPr>
+          <w:rStyle w:val="KeywordTok"/>
+        </w:rPr>
+        <w:t xml:space="preserve">atop</w:t>
+      </w:r>
+      <w:r>
+        <w:rPr>
+          <w:rStyle w:val="NormalTok"/>
+        </w:rPr>
+        <w:t xml:space="preserve">(</w:t>
+      </w:r>
+      <w:r>
+        <w:rPr>
+          <w:rStyle w:val="StringTok"/>
+        </w:rPr>
+        <w:t xml:space="preserve">"Density: Final Weight"</w:t>
+      </w:r>
+      <w:r>
+        <w:rPr>
+          <w:rStyle w:val="NormalTok"/>
+        </w:rPr>
+        <w:t xml:space="preserve">)))</w:t>
+      </w:r>
+    </w:p>
+    <w:p>
       <w:r>
         <w:drawing>
           <wp:inline>
@@ -2910,7 +4110,7 @@
     </w:p>
     <w:p>
       <w:r>
-        <w:t xml:space="preserve">Calculate total runtime.</w:t>
+        <w:t xml:space="preserve">Calculate total runtime and clear memory.</w:t>
       </w:r>
     </w:p>
     <w:p>
@@ -3055,12 +4255,7 @@
         <w:rPr>
           <w:rStyle w:val="VerbatimChar"/>
         </w:rPr>
-        <w:t xml:space="preserve">## [1] "Total runtime: 0.107 minutes"</w:t>
-      </w:r>
-    </w:p>
-    <w:p>
-      <w:r>
-        <w:t xml:space="preserve">Clear memory.</w:t>
+        <w:t xml:space="preserve">## [1] "Total runtime: 0.0913 minutes"</w:t>
       </w:r>
     </w:p>
     <w:p>
@@ -3218,7 +4413,7 @@
     </w:lvl>
   </w:abstractNum>
   <w:abstractNum w:abstractNumId="990">
-    <w:nsid w:val="c91e2a6a"/>
+    <w:nsid w:val="1b87ebec"/>
     <w:multiLevelType w:val="multilevel"/>
     <w:lvl w:ilvl="0">
       <w:numFmt w:val="bullet"/>
@@ -3299,7 +4494,7 @@
     </w:lvl>
   </w:abstractNum>
   <w:abstractNum w:abstractNumId="991">
-    <w:nsid w:val="93e848d8"/>
+    <w:nsid w:val="47b72edb"/>
     <w:multiLevelType w:val="multilevel"/>
     <w:lvl w:ilvl="0">
       <w:numFmt w:val="bullet"/>

</xml_diff>